<commit_message>
oploading musiling produkt blad og kigget på alle 3 blade og lavet pdfer
</commit_message>
<xml_diff>
--- a/product datasheet/Oxygen sensor/oxygen sensor - datasheet.docx
+++ b/product datasheet/Oxygen sensor/oxygen sensor - datasheet.docx
@@ -283,15 +283,7 @@
                           </w:p>
                           <w:p>
                             <w:r>
-                              <w:t xml:space="preserve">Dette produkt er en </w:t>
-                            </w:r>
-                            <w:proofErr w:type="spellStart"/>
-                            <w:r>
-                              <w:t>dissolved</w:t>
-                            </w:r>
-                            <w:proofErr w:type="spellEnd"/>
-                            <w:r>
-                              <w:t xml:space="preserve"> oxygen måler med mulighed for at forbinde til internettet, hvor </w:t>
+                              <w:t xml:space="preserve">Dette produkt er en dissolved oxygen måler med mulighed for at forbinde til internettet, hvor </w:t>
                             </w:r>
                             <w:r>
                               <w:t>alle komponenter</w:t>
@@ -363,32 +355,11 @@
                               </w:rPr>
                             </w:pPr>
                             <w:r>
-                              <w:t xml:space="preserve">Dette produkt eksisterer, fordi for at foretage en måling af iltmængden i vand skal man anvende en </w:t>
-                            </w:r>
-                            <w:proofErr w:type="spellStart"/>
-                            <w:r>
-                              <w:t>dissolved</w:t>
-                            </w:r>
-                            <w:proofErr w:type="spellEnd"/>
-                            <w:r>
-                              <w:t xml:space="preserve"> oxygen sensor, som dette produkt indeholder. Produktet har også mulighed for </w:t>
-                            </w:r>
-                            <w:proofErr w:type="spellStart"/>
-                            <w:r>
-                              <w:t>wifi</w:t>
-                            </w:r>
-                            <w:proofErr w:type="spellEnd"/>
-                            <w:r>
-                              <w:t xml:space="preserve">, så det kan kommunikere med </w:t>
-                            </w:r>
-                            <w:proofErr w:type="spellStart"/>
-                            <w:r>
-                              <w:t>API'e</w:t>
+                              <w:t>Dette produkt eksisterer, fordi for at foretage en måling af iltmængden i vand skal man anvende en dissolved oxygen sensor, som dette produkt indeholder. Produktet har også mulighed for wifi, så det kan kommunikere med API'e</w:t>
                             </w:r>
                             <w:r>
                               <w:t>t</w:t>
                             </w:r>
-                            <w:proofErr w:type="spellEnd"/>
                             <w:r>
                               <w:t xml:space="preserve"> og gemme målinger.</w:t>
                             </w:r>
@@ -803,15 +774,7 @@
                                 <w:szCs w:val="18"/>
                                 <w:lang w:val="en-GB"/>
                               </w:rPr>
-                              <w:t xml:space="preserve">Oxygen </w:t>
-                            </w:r>
-                            <w:r>
-                              <w:rPr>
-                                <w:sz w:val="18"/>
-                                <w:szCs w:val="18"/>
-                                <w:lang w:val="en-GB"/>
-                              </w:rPr>
-                              <w:t>sensor.</w:t>
+                              <w:t>Oxygen sensor.</w:t>
                             </w:r>
                           </w:p>
                         </w:txbxContent>
@@ -1252,6 +1215,14 @@
     <w:p>
       <w:pPr>
         <w:rPr>
+          <w:sz w:val="24"/>
+          <w:szCs w:val="24"/>
+        </w:rPr>
+      </w:pPr>
+    </w:p>
+    <w:p>
+      <w:pPr>
+        <w:rPr>
           <w:i/>
           <w:iCs/>
           <w:sz w:val="32"/>
@@ -1285,8 +1256,25 @@
         <w:rPr>
           <w:i/>
           <w:iCs/>
-          <w:sz w:val="32"/>
-          <w:szCs w:val="32"/>
+          <w:u w:val="single"/>
+        </w:rPr>
+      </w:pPr>
+      <w:hyperlink r:id="rId11" w:history="1">
+        <w:r>
+          <w:rPr>
+            <w:rStyle w:val="Hyperlink"/>
+            <w:i/>
+            <w:iCs/>
+          </w:rPr>
+          <w:t>..\Bilag\oxygensensor\DO sensor box V2.blend</w:t>
+        </w:r>
+      </w:hyperlink>
+    </w:p>
+    <w:p>
+      <w:pPr>
+        <w:rPr>
+          <w:i/>
+          <w:iCs/>
           <w:u w:val="single"/>
         </w:rPr>
       </w:pPr>
@@ -1319,8 +1307,8 @@
       </w:r>
     </w:p>
     <w:sectPr>
-      <w:headerReference w:type="default" r:id="rId11"/>
-      <w:footerReference w:type="default" r:id="rId12"/>
+      <w:headerReference w:type="default" r:id="rId12"/>
+      <w:footerReference w:type="default" r:id="rId13"/>
       <w:pgSz w:w="11906" w:h="16838"/>
       <w:pgMar w:top="1701" w:right="1134" w:bottom="1701" w:left="1134" w:header="708" w:footer="708" w:gutter="0"/>
       <w:cols w:space="708"/>
@@ -2288,6 +2276,18 @@
       <w:u w:val="single"/>
     </w:rPr>
   </w:style>
+  <w:style w:type="character" w:styleId="UnresolvedMention">
+    <w:name w:val="Unresolved Mention"/>
+    <w:basedOn w:val="DefaultParagraphFont"/>
+    <w:uiPriority w:val="99"/>
+    <w:semiHidden/>
+    <w:unhideWhenUsed/>
+    <w:rsid w:val="00802981"/>
+    <w:rPr>
+      <w:color w:val="605E5C"/>
+      <w:shd w:val="clear" w:color="auto" w:fill="E1DFDD"/>
+    </w:rPr>
+  </w:style>
 </w:styles>
 </file>
 

</xml_diff>